<commit_message>
finished 3 lab pkt
</commit_message>
<xml_diff>
--- a/Kalbu teorija/Ataskaitos/L2 Eligijus_Kiudys_Ataskaita.docx
+++ b/Kalbu teorija/Ataskaitos/L2 Eligijus_Kiudys_Ataskaita.docx
@@ -354,7 +354,7 @@
           <w:noProof/>
           <w:szCs w:val="22"/>
         </w:rPr>
-        <w:t>2020 m. balandžio 2 d.</w:t>
+        <w:t>2020 m. balandžio 8 d.</w:t>
       </w:r>
       <w:r>
         <w:rPr>
@@ -568,7 +568,7 @@
         <w:rPr>
           <w:noProof/>
         </w:rPr>
-        <w:instrText xml:space="preserve"> PAGEREF _Toc33449424 \h </w:instrText>
+        <w:instrText xml:space="preserve"> PAGEREF _Toc37249933 \h </w:instrText>
       </w:r>
       <w:r>
         <w:rPr>
@@ -643,7 +643,7 @@
         <w:rPr>
           <w:noProof/>
         </w:rPr>
-        <w:instrText xml:space="preserve"> PAGEREF _Toc33449425 \h </w:instrText>
+        <w:instrText xml:space="preserve"> PAGEREF _Toc37249934 \h </w:instrText>
       </w:r>
       <w:r>
         <w:rPr>
@@ -718,7 +718,7 @@
         <w:rPr>
           <w:noProof/>
         </w:rPr>
-        <w:instrText xml:space="preserve"> PAGEREF _Toc33449426 \h </w:instrText>
+        <w:instrText xml:space="preserve"> PAGEREF _Toc37249935 \h </w:instrText>
       </w:r>
       <w:r>
         <w:rPr>
@@ -795,7 +795,7 @@
         <w:rPr>
           <w:noProof/>
         </w:rPr>
-        <w:instrText xml:space="preserve"> PAGEREF _Toc33449427 \h </w:instrText>
+        <w:instrText xml:space="preserve"> PAGEREF _Toc37249936 \h </w:instrText>
       </w:r>
       <w:r>
         <w:rPr>
@@ -813,6 +813,308 @@
           <w:noProof/>
         </w:rPr>
         <w:t>6</w:t>
+      </w:r>
+      <w:r>
+        <w:rPr>
+          <w:noProof/>
+        </w:rPr>
+        <w:fldChar w:fldCharType="end"/>
+      </w:r>
+    </w:p>
+    <w:p>
+      <w:pPr>
+        <w:pStyle w:val="TOC1"/>
+        <w:rPr>
+          <w:rFonts w:asciiTheme="minorHAnsi" w:eastAsiaTheme="minorEastAsia" w:hAnsiTheme="minorHAnsi" w:cstheme="minorBidi"/>
+          <w:b w:val="0"/>
+          <w:noProof/>
+          <w:sz w:val="22"/>
+          <w:szCs w:val="22"/>
+          <w:lang w:val="en-US"/>
+        </w:rPr>
+      </w:pPr>
+      <w:r>
+        <w:rPr>
+          <w:noProof/>
+        </w:rPr>
+        <w:t>2.</w:t>
+      </w:r>
+      <w:r>
+        <w:rPr>
+          <w:rFonts w:asciiTheme="minorHAnsi" w:eastAsiaTheme="minorEastAsia" w:hAnsiTheme="minorHAnsi" w:cstheme="minorBidi"/>
+          <w:b w:val="0"/>
+          <w:noProof/>
+          <w:sz w:val="22"/>
+          <w:szCs w:val="22"/>
+          <w:lang w:val="en-US"/>
+        </w:rPr>
+        <w:tab/>
+      </w:r>
+      <w:r>
+        <w:rPr>
+          <w:noProof/>
+        </w:rPr>
+        <w:t>Scalatron botas</w:t>
+      </w:r>
+      <w:r>
+        <w:rPr>
+          <w:noProof/>
+        </w:rPr>
+        <w:tab/>
+      </w:r>
+      <w:r>
+        <w:rPr>
+          <w:noProof/>
+        </w:rPr>
+        <w:fldChar w:fldCharType="begin"/>
+      </w:r>
+      <w:r>
+        <w:rPr>
+          <w:noProof/>
+        </w:rPr>
+        <w:instrText xml:space="preserve"> PAGEREF _Toc37249937 \h </w:instrText>
+      </w:r>
+      <w:r>
+        <w:rPr>
+          <w:noProof/>
+        </w:rPr>
+      </w:r>
+      <w:r>
+        <w:rPr>
+          <w:noProof/>
+        </w:rPr>
+        <w:fldChar w:fldCharType="separate"/>
+      </w:r>
+      <w:r>
+        <w:rPr>
+          <w:noProof/>
+        </w:rPr>
+        <w:t>7</w:t>
+      </w:r>
+      <w:r>
+        <w:rPr>
+          <w:noProof/>
+        </w:rPr>
+        <w:fldChar w:fldCharType="end"/>
+      </w:r>
+    </w:p>
+    <w:p>
+      <w:pPr>
+        <w:pStyle w:val="TOC2"/>
+        <w:rPr>
+          <w:rFonts w:asciiTheme="minorHAnsi" w:eastAsiaTheme="minorEastAsia" w:hAnsiTheme="minorHAnsi" w:cstheme="minorBidi"/>
+          <w:noProof/>
+          <w:sz w:val="22"/>
+          <w:szCs w:val="22"/>
+          <w:lang w:val="en-US"/>
+        </w:rPr>
+      </w:pPr>
+      <w:r>
+        <w:rPr>
+          <w:noProof/>
+        </w:rPr>
+        <w:t>2.1.</w:t>
+      </w:r>
+      <w:r>
+        <w:rPr>
+          <w:rFonts w:asciiTheme="minorHAnsi" w:eastAsiaTheme="minorEastAsia" w:hAnsiTheme="minorHAnsi" w:cstheme="minorBidi"/>
+          <w:noProof/>
+          <w:sz w:val="22"/>
+          <w:szCs w:val="22"/>
+          <w:lang w:val="en-US"/>
+        </w:rPr>
+        <w:tab/>
+      </w:r>
+      <w:r>
+        <w:rPr>
+          <w:noProof/>
+        </w:rPr>
+        <w:t>Darbo užduotis</w:t>
+      </w:r>
+      <w:r>
+        <w:rPr>
+          <w:noProof/>
+        </w:rPr>
+        <w:tab/>
+      </w:r>
+      <w:r>
+        <w:rPr>
+          <w:noProof/>
+        </w:rPr>
+        <w:fldChar w:fldCharType="begin"/>
+      </w:r>
+      <w:r>
+        <w:rPr>
+          <w:noProof/>
+        </w:rPr>
+        <w:instrText xml:space="preserve"> PAGEREF _Toc37249938 \h </w:instrText>
+      </w:r>
+      <w:r>
+        <w:rPr>
+          <w:noProof/>
+        </w:rPr>
+      </w:r>
+      <w:r>
+        <w:rPr>
+          <w:noProof/>
+        </w:rPr>
+        <w:fldChar w:fldCharType="separate"/>
+      </w:r>
+      <w:r>
+        <w:rPr>
+          <w:noProof/>
+        </w:rPr>
+        <w:t>7</w:t>
+      </w:r>
+      <w:r>
+        <w:rPr>
+          <w:noProof/>
+        </w:rPr>
+        <w:fldChar w:fldCharType="end"/>
+      </w:r>
+    </w:p>
+    <w:p>
+      <w:pPr>
+        <w:pStyle w:val="TOC2"/>
+        <w:rPr>
+          <w:rFonts w:asciiTheme="minorHAnsi" w:eastAsiaTheme="minorEastAsia" w:hAnsiTheme="minorHAnsi" w:cstheme="minorBidi"/>
+          <w:noProof/>
+          <w:sz w:val="22"/>
+          <w:szCs w:val="22"/>
+          <w:lang w:val="en-US"/>
+        </w:rPr>
+      </w:pPr>
+      <w:r>
+        <w:rPr>
+          <w:noProof/>
+        </w:rPr>
+        <w:t>2.2.</w:t>
+      </w:r>
+      <w:r>
+        <w:rPr>
+          <w:rFonts w:asciiTheme="minorHAnsi" w:eastAsiaTheme="minorEastAsia" w:hAnsiTheme="minorHAnsi" w:cstheme="minorBidi"/>
+          <w:noProof/>
+          <w:sz w:val="22"/>
+          <w:szCs w:val="22"/>
+          <w:lang w:val="en-US"/>
+        </w:rPr>
+        <w:tab/>
+      </w:r>
+      <w:r>
+        <w:rPr>
+          <w:noProof/>
+        </w:rPr>
+        <w:t>Programos tekstas</w:t>
+      </w:r>
+      <w:r>
+        <w:rPr>
+          <w:noProof/>
+        </w:rPr>
+        <w:tab/>
+      </w:r>
+      <w:r>
+        <w:rPr>
+          <w:noProof/>
+        </w:rPr>
+        <w:fldChar w:fldCharType="begin"/>
+      </w:r>
+      <w:r>
+        <w:rPr>
+          <w:noProof/>
+        </w:rPr>
+        <w:instrText xml:space="preserve"> PAGEREF _Toc37249939 \h </w:instrText>
+      </w:r>
+      <w:r>
+        <w:rPr>
+          <w:noProof/>
+        </w:rPr>
+      </w:r>
+      <w:r>
+        <w:rPr>
+          <w:noProof/>
+        </w:rPr>
+        <w:fldChar w:fldCharType="separate"/>
+      </w:r>
+      <w:r>
+        <w:rPr>
+          <w:noProof/>
+        </w:rPr>
+        <w:t>8</w:t>
+      </w:r>
+      <w:r>
+        <w:rPr>
+          <w:noProof/>
+        </w:rPr>
+        <w:fldChar w:fldCharType="end"/>
+      </w:r>
+    </w:p>
+    <w:p>
+      <w:pPr>
+        <w:pStyle w:val="TOC2"/>
+        <w:rPr>
+          <w:rFonts w:asciiTheme="minorHAnsi" w:eastAsiaTheme="minorEastAsia" w:hAnsiTheme="minorHAnsi" w:cstheme="minorBidi"/>
+          <w:noProof/>
+          <w:sz w:val="22"/>
+          <w:szCs w:val="22"/>
+          <w:lang w:val="en-US"/>
+        </w:rPr>
+      </w:pPr>
+      <w:r>
+        <w:rPr>
+          <w:noProof/>
+        </w:rPr>
+        <w:t>2.3.</w:t>
+      </w:r>
+      <w:r>
+        <w:rPr>
+          <w:rFonts w:asciiTheme="minorHAnsi" w:eastAsiaTheme="minorEastAsia" w:hAnsiTheme="minorHAnsi" w:cstheme="minorBidi"/>
+          <w:noProof/>
+          <w:sz w:val="22"/>
+          <w:szCs w:val="22"/>
+          <w:lang w:val="en-US"/>
+        </w:rPr>
+        <w:tab/>
+      </w:r>
+      <w:r>
+        <w:rPr>
+          <w:noProof/>
+        </w:rPr>
+        <w:t>Pardiniai duomenys ir rezultatai</w:t>
+      </w:r>
+      <w:r>
+        <w:rPr>
+          <w:noProof/>
+        </w:rPr>
+        <w:tab/>
+      </w:r>
+      <w:r>
+        <w:rPr>
+          <w:noProof/>
+        </w:rPr>
+        <w:fldChar w:fldCharType="begin"/>
+      </w:r>
+      <w:r>
+        <w:rPr>
+          <w:noProof/>
+        </w:rPr>
+        <w:instrText xml:space="preserve"> PAGEREF _Toc37249940 \h </w:instrText>
+      </w:r>
+      <w:r>
+        <w:rPr>
+          <w:noProof/>
+        </w:rPr>
+      </w:r>
+      <w:r>
+        <w:rPr>
+          <w:noProof/>
+        </w:rPr>
+        <w:fldChar w:fldCharType="separate"/>
+      </w:r>
+      <w:r>
+        <w:rPr>
+          <w:noProof/>
+        </w:rPr>
+        <w:t>39</w:t>
       </w:r>
       <w:r>
         <w:rPr>
@@ -840,7 +1142,7 @@
       <w:pPr>
         <w:pStyle w:val="Heading1"/>
       </w:pPr>
-      <w:bookmarkStart w:id="0" w:name="_Toc33449424"/>
+      <w:bookmarkStart w:id="0" w:name="_Toc37249933"/>
       <w:r>
         <w:lastRenderedPageBreak/>
         <w:t>Python (L1)</w:t>
@@ -851,7 +1153,7 @@
       <w:pPr>
         <w:pStyle w:val="Heading2"/>
       </w:pPr>
-      <w:bookmarkStart w:id="1" w:name="_Toc33449425"/>
+      <w:bookmarkStart w:id="1" w:name="_Toc37249934"/>
       <w:r>
         <w:t>Darbo užduotis</w:t>
       </w:r>
@@ -930,7 +1232,7 @@
       <w:pPr>
         <w:pStyle w:val="Heading2"/>
       </w:pPr>
-      <w:bookmarkStart w:id="2" w:name="_Toc33449426"/>
+      <w:bookmarkStart w:id="2" w:name="_Toc37249935"/>
       <w:r>
         <w:lastRenderedPageBreak/>
         <w:t>Programos tekstas</w:t>
@@ -5832,7 +6134,7 @@
           <w:lang w:val="en-US" w:eastAsia="lt-LT"/>
         </w:rPr>
       </w:pPr>
-      <w:bookmarkStart w:id="3" w:name="_Toc33449427"/>
+      <w:bookmarkStart w:id="3" w:name="_Toc37249936"/>
       <w:proofErr w:type="spellStart"/>
       <w:r>
         <w:rPr>
@@ -6187,6 +6489,7 @@
       <w:pPr>
         <w:pStyle w:val="Heading1"/>
       </w:pPr>
+      <w:bookmarkStart w:id="4" w:name="_Toc37249937"/>
       <w:proofErr w:type="spellStart"/>
       <w:r>
         <w:lastRenderedPageBreak/>
@@ -6196,14 +6499,19 @@
       <w:r>
         <w:t xml:space="preserve"> botas</w:t>
       </w:r>
+      <w:bookmarkStart w:id="5" w:name="_GoBack"/>
+      <w:bookmarkEnd w:id="4"/>
+      <w:bookmarkEnd w:id="5"/>
     </w:p>
     <w:p>
       <w:pPr>
         <w:pStyle w:val="Heading2"/>
       </w:pPr>
+      <w:bookmarkStart w:id="6" w:name="_Toc37249938"/>
       <w:r>
         <w:t>Darbo užduotis</w:t>
       </w:r>
+      <w:bookmarkEnd w:id="6"/>
     </w:p>
     <w:p>
       <w:pPr>
@@ -6298,11 +6606,11 @@
         <w:t>,</w:t>
       </w:r>
       <w:r>
-        <w:t xml:space="preserve"> g</w:t>
-      </w:r>
-      <w:proofErr w:type="spellStart"/>
-      <w:r>
-        <w:t>yvųnų</w:t>
+        <w:t xml:space="preserve"> </w:t>
+      </w:r>
+      <w:proofErr w:type="spellStart"/>
+      <w:r>
+        <w:t>gyvųnų</w:t>
       </w:r>
       <w:proofErr w:type="spellEnd"/>
       <w:r>
@@ -6385,10 +6693,12 @@
       <w:pPr>
         <w:pStyle w:val="Heading2"/>
       </w:pPr>
+      <w:bookmarkStart w:id="7" w:name="_Toc37249939"/>
       <w:r>
         <w:lastRenderedPageBreak/>
         <w:t>Programos tekstas</w:t>
       </w:r>
+      <w:bookmarkEnd w:id="7"/>
     </w:p>
     <w:p>
       <w:r>
@@ -12611,15 +12921,7 @@
       </w:r>
       <w:proofErr w:type="spellEnd"/>
       <w:r>
-        <w:t xml:space="preserve">(i) </w:t>
-      </w:r>
-      <w:proofErr w:type="spellStart"/>
-      <w:r>
-        <w:t>match</w:t>
-      </w:r>
-      <w:proofErr w:type="spellEnd"/>
-      <w:r>
-        <w:t xml:space="preserve"> {</w:t>
+        <w:t>(i) match {</w:t>
       </w:r>
     </w:p>
     <w:p>
@@ -15485,15 +15787,7 @@
       </w:r>
       <w:proofErr w:type="spellEnd"/>
       <w:r>
-        <w:t xml:space="preserve"> == </w:t>
-      </w:r>
-      <w:proofErr w:type="spellStart"/>
-      <w:r>
-        <w:t>path.size</w:t>
-      </w:r>
-      <w:proofErr w:type="spellEnd"/>
-      <w:r>
-        <w:t>)</w:t>
+        <w:t xml:space="preserve"> == path.size)</w:t>
       </w:r>
     </w:p>
     <w:p>
@@ -16741,15 +17035,7 @@
       </w:r>
       <w:proofErr w:type="spellEnd"/>
       <w:r>
-        <w:t xml:space="preserve"> </w:t>
-      </w:r>
-      <w:proofErr w:type="spellStart"/>
-      <w:r>
-        <w:t>if</w:t>
-      </w:r>
-      <w:proofErr w:type="spellEnd"/>
-      <w:r>
-        <w:t xml:space="preserve"> </w:t>
+        <w:t xml:space="preserve"> if </w:t>
       </w:r>
       <w:proofErr w:type="spellStart"/>
       <w:r>
@@ -17628,15 +17914,7 @@
       </w:r>
       <w:proofErr w:type="spellEnd"/>
       <w:r>
-        <w:t xml:space="preserve">(i) </w:t>
-      </w:r>
-      <w:proofErr w:type="spellStart"/>
-      <w:r>
-        <w:t>match</w:t>
-      </w:r>
-      <w:proofErr w:type="spellEnd"/>
-      <w:r>
-        <w:t xml:space="preserve"> {</w:t>
+        <w:t>(i) match {</w:t>
       </w:r>
     </w:p>
     <w:p>
@@ -21392,15 +21670,7 @@
       </w:r>
       <w:proofErr w:type="spellEnd"/>
       <w:r>
-        <w:t xml:space="preserve"> </w:t>
-      </w:r>
-      <w:proofErr w:type="spellStart"/>
-      <w:r>
-        <w:t>found</w:t>
-      </w:r>
-      <w:proofErr w:type="spellEnd"/>
-      <w:r>
-        <w:t xml:space="preserve"> </w:t>
+        <w:t xml:space="preserve"> found </w:t>
       </w:r>
     </w:p>
     <w:p>
@@ -21526,34 +21796,121 @@
       </w:r>
       <w:proofErr w:type="spellEnd"/>
       <w:r>
+        <w:t>, parentIndex)</w:t>
+      </w:r>
+    </w:p>
+    <w:p>
+      <w:r>
+        <w:t xml:space="preserve">                                    // </w:t>
+      </w:r>
+      <w:proofErr w:type="spellStart"/>
+      <w:r>
+        <w:t>trace</w:t>
+      </w:r>
+      <w:proofErr w:type="spellEnd"/>
+      <w:r>
+        <w:t xml:space="preserve"> </w:t>
+      </w:r>
+      <w:proofErr w:type="spellStart"/>
+      <w:r>
+        <w:t>path</w:t>
+      </w:r>
+      <w:proofErr w:type="spellEnd"/>
+    </w:p>
+    <w:p>
+      <w:r>
+        <w:t xml:space="preserve">                                    </w:t>
+      </w:r>
+      <w:proofErr w:type="spellStart"/>
+      <w:r>
+        <w:t>var</w:t>
+      </w:r>
+      <w:proofErr w:type="spellEnd"/>
+      <w:r>
+        <w:t xml:space="preserve"> (</w:t>
+      </w:r>
+      <w:proofErr w:type="spellStart"/>
+      <w:r>
+        <w:t>temp_path</w:t>
+      </w:r>
+      <w:proofErr w:type="spellEnd"/>
+      <w:r>
         <w:t xml:space="preserve">, </w:t>
       </w:r>
       <w:proofErr w:type="spellStart"/>
       <w:r>
-        <w:t>parentIndex</w:t>
-      </w:r>
-      <w:proofErr w:type="spellEnd"/>
-      <w:r>
-        <w:t>)</w:t>
-      </w:r>
-    </w:p>
-    <w:p>
-      <w:r>
-        <w:t xml:space="preserve">                                    // </w:t>
-      </w:r>
-      <w:proofErr w:type="spellStart"/>
-      <w:r>
-        <w:t>trace</w:t>
-      </w:r>
-      <w:proofErr w:type="spellEnd"/>
-      <w:r>
-        <w:t xml:space="preserve"> </w:t>
+        <w:t>temp_path_index</w:t>
+      </w:r>
+      <w:proofErr w:type="spellEnd"/>
+      <w:r>
+        <w:t xml:space="preserve">) = </w:t>
+      </w:r>
+      <w:proofErr w:type="spellStart"/>
+      <w:r>
+        <w:t>tracePath</w:t>
+      </w:r>
+      <w:proofErr w:type="spellEnd"/>
+      <w:r>
+        <w:t>(</w:t>
+      </w:r>
+      <w:proofErr w:type="spellStart"/>
+      <w:r>
+        <w:t>parent</w:t>
+      </w:r>
+      <w:proofErr w:type="spellEnd"/>
+      <w:r>
+        <w:t xml:space="preserve">, </w:t>
+      </w:r>
+      <w:proofErr w:type="spellStart"/>
+      <w:r>
+        <w:t>parent_coordinates</w:t>
+      </w:r>
+      <w:proofErr w:type="spellEnd"/>
+      <w:r>
+        <w:t xml:space="preserve">, </w:t>
+      </w:r>
+      <w:proofErr w:type="spellStart"/>
+      <w:r>
+        <w:t>pos</w:t>
+      </w:r>
+      <w:proofErr w:type="spellEnd"/>
+      <w:r>
+        <w:t xml:space="preserve">, </w:t>
+      </w:r>
+      <w:proofErr w:type="spellStart"/>
+      <w:r>
+        <w:t>startingPoint</w:t>
+      </w:r>
+      <w:proofErr w:type="spellEnd"/>
+      <w:r>
+        <w:t xml:space="preserve">, </w:t>
+      </w:r>
+      <w:proofErr w:type="spellStart"/>
+      <w:r>
+        <w:t>view</w:t>
+      </w:r>
+      <w:proofErr w:type="spellEnd"/>
+      <w:r>
+        <w:t>, bot)</w:t>
+      </w:r>
+    </w:p>
+    <w:p>
+      <w:r>
+        <w:t xml:space="preserve">                                    </w:t>
       </w:r>
       <w:proofErr w:type="spellStart"/>
       <w:r>
         <w:t>path</w:t>
       </w:r>
       <w:proofErr w:type="spellEnd"/>
+      <w:r>
+        <w:t xml:space="preserve"> = </w:t>
+      </w:r>
+      <w:proofErr w:type="spellStart"/>
+      <w:r>
+        <w:t>temp_path</w:t>
+      </w:r>
+      <w:proofErr w:type="spellEnd"/>
     </w:p>
     <w:p>
       <w:r>
@@ -21561,76 +21918,17 @@
       </w:r>
       <w:proofErr w:type="spellStart"/>
       <w:r>
-        <w:t>var</w:t>
-      </w:r>
-      <w:proofErr w:type="spellEnd"/>
-      <w:r>
-        <w:t xml:space="preserve"> (</w:t>
-      </w:r>
-      <w:proofErr w:type="spellStart"/>
-      <w:r>
-        <w:t>temp_path</w:t>
-      </w:r>
-      <w:proofErr w:type="spellEnd"/>
-      <w:r>
-        <w:t xml:space="preserve">, </w:t>
+        <w:t>path_index</w:t>
+      </w:r>
+      <w:proofErr w:type="spellEnd"/>
+      <w:r>
+        <w:t xml:space="preserve"> = </w:t>
       </w:r>
       <w:proofErr w:type="spellStart"/>
       <w:r>
         <w:t>temp_path_index</w:t>
       </w:r>
       <w:proofErr w:type="spellEnd"/>
-      <w:r>
-        <w:t xml:space="preserve">) = </w:t>
-      </w:r>
-      <w:proofErr w:type="spellStart"/>
-      <w:r>
-        <w:t>tracePath</w:t>
-      </w:r>
-      <w:proofErr w:type="spellEnd"/>
-      <w:r>
-        <w:t>(</w:t>
-      </w:r>
-      <w:proofErr w:type="spellStart"/>
-      <w:r>
-        <w:t>parent</w:t>
-      </w:r>
-      <w:proofErr w:type="spellEnd"/>
-      <w:r>
-        <w:t xml:space="preserve">, </w:t>
-      </w:r>
-      <w:proofErr w:type="spellStart"/>
-      <w:r>
-        <w:t>parent_coordinates</w:t>
-      </w:r>
-      <w:proofErr w:type="spellEnd"/>
-      <w:r>
-        <w:t xml:space="preserve">, </w:t>
-      </w:r>
-      <w:proofErr w:type="spellStart"/>
-      <w:r>
-        <w:t>pos</w:t>
-      </w:r>
-      <w:proofErr w:type="spellEnd"/>
-      <w:r>
-        <w:t xml:space="preserve">, </w:t>
-      </w:r>
-      <w:proofErr w:type="spellStart"/>
-      <w:r>
-        <w:t>startingPoint</w:t>
-      </w:r>
-      <w:proofErr w:type="spellEnd"/>
-      <w:r>
-        <w:t xml:space="preserve">, </w:t>
-      </w:r>
-      <w:proofErr w:type="spellStart"/>
-      <w:r>
-        <w:t>view</w:t>
-      </w:r>
-      <w:proofErr w:type="spellEnd"/>
-      <w:r>
-        <w:t>, bot)</w:t>
-      </w:r>
     </w:p>
     <w:p>
       <w:r>
@@ -21638,53 +21936,12 @@
       </w:r>
       <w:proofErr w:type="spellStart"/>
       <w:r>
-        <w:t>path</w:t>
-      </w:r>
-      <w:proofErr w:type="spellEnd"/>
-      <w:r>
-        <w:t xml:space="preserve"> = </w:t>
-      </w:r>
-      <w:proofErr w:type="spellStart"/>
-      <w:r>
-        <w:t>temp_path</w:t>
-      </w:r>
-      <w:proofErr w:type="spellEnd"/>
-    </w:p>
-    <w:p>
-      <w:r>
-        <w:t xml:space="preserve">                                    </w:t>
-      </w:r>
-      <w:proofErr w:type="spellStart"/>
-      <w:r>
-        <w:t>path_index</w:t>
-      </w:r>
-      <w:proofErr w:type="spellEnd"/>
-      <w:r>
-        <w:t xml:space="preserve"> = </w:t>
-      </w:r>
-      <w:proofErr w:type="spellStart"/>
-      <w:r>
-        <w:t>temp_path_index</w:t>
-      </w:r>
-      <w:proofErr w:type="spellEnd"/>
-    </w:p>
-    <w:p>
-      <w:r>
-        <w:t xml:space="preserve">                                    </w:t>
-      </w:r>
-      <w:proofErr w:type="spellStart"/>
-      <w:r>
         <w:t>foundDest</w:t>
       </w:r>
       <w:proofErr w:type="spellEnd"/>
       <w:r>
-        <w:t xml:space="preserve"> = </w:t>
-      </w:r>
-      <w:proofErr w:type="spellStart"/>
-      <w:r>
-        <w:t>true</w:t>
-      </w:r>
-      <w:proofErr w:type="spellEnd"/>
+        <w:t xml:space="preserve"> = true</w:t>
+      </w:r>
     </w:p>
     <w:p>
       <w:r>
@@ -22915,15 +23172,7 @@
       </w:r>
       <w:proofErr w:type="spellEnd"/>
       <w:r>
-        <w:t xml:space="preserve">, </w:t>
-      </w:r>
-      <w:proofErr w:type="spellStart"/>
-      <w:r>
-        <w:t>fNew.toFloat</w:t>
-      </w:r>
-      <w:proofErr w:type="spellEnd"/>
-      <w:r>
-        <w:t>)</w:t>
+        <w:t>, fNew.toFloat)</w:t>
       </w:r>
     </w:p>
     <w:p>
@@ -22944,15 +23193,7 @@
       </w:r>
       <w:proofErr w:type="spellEnd"/>
       <w:r>
-        <w:t xml:space="preserve">, </w:t>
-      </w:r>
-      <w:proofErr w:type="spellStart"/>
-      <w:r>
-        <w:t>gNew.toFloat</w:t>
-      </w:r>
-      <w:proofErr w:type="spellEnd"/>
-      <w:r>
-        <w:t>)</w:t>
+        <w:t>, gNew.toFloat)</w:t>
       </w:r>
     </w:p>
     <w:p>
@@ -22973,15 +23214,7 @@
       </w:r>
       <w:proofErr w:type="spellEnd"/>
       <w:r>
-        <w:t xml:space="preserve">, </w:t>
-      </w:r>
-      <w:proofErr w:type="spellStart"/>
-      <w:r>
-        <w:t>hNew.toFloat</w:t>
-      </w:r>
-      <w:proofErr w:type="spellEnd"/>
-      <w:r>
-        <w:t>)</w:t>
+        <w:t>, hNew.toFloat)</w:t>
       </w:r>
     </w:p>
     <w:p>
@@ -23002,15 +23235,7 @@
       </w:r>
       <w:proofErr w:type="spellEnd"/>
       <w:r>
-        <w:t xml:space="preserve">, </w:t>
-      </w:r>
-      <w:proofErr w:type="spellStart"/>
-      <w:r>
-        <w:t>parentIndex</w:t>
-      </w:r>
-      <w:proofErr w:type="spellEnd"/>
-      <w:r>
-        <w:t>)</w:t>
+        <w:t>, parentIndex)</w:t>
       </w:r>
     </w:p>
     <w:p>
@@ -24813,15 +25038,7 @@
       </w:r>
       <w:proofErr w:type="spellEnd"/>
       <w:r>
-        <w:t xml:space="preserve">(i) </w:t>
-      </w:r>
-      <w:proofErr w:type="spellStart"/>
-      <w:r>
-        <w:t>match</w:t>
-      </w:r>
-      <w:proofErr w:type="spellEnd"/>
-      <w:r>
-        <w:t xml:space="preserve"> {</w:t>
+        <w:t>(i) match {</w:t>
       </w:r>
     </w:p>
     <w:p>
@@ -27756,15 +27973,7 @@
       </w:r>
       <w:proofErr w:type="spellEnd"/>
       <w:r>
-        <w:t xml:space="preserve"> == </w:t>
-      </w:r>
-      <w:proofErr w:type="spellStart"/>
-      <w:r>
-        <w:t>path.size</w:t>
-      </w:r>
-      <w:proofErr w:type="spellEnd"/>
-      <w:r>
-        <w:t>)</w:t>
+        <w:t xml:space="preserve"> == path.size)</w:t>
       </w:r>
     </w:p>
     <w:p>
@@ -28759,15 +28968,7 @@
       </w:r>
       <w:proofErr w:type="spellEnd"/>
       <w:r>
-        <w:t xml:space="preserve"> </w:t>
-      </w:r>
-      <w:proofErr w:type="spellStart"/>
-      <w:r>
-        <w:t>if</w:t>
-      </w:r>
-      <w:proofErr w:type="spellEnd"/>
-      <w:r>
-        <w:t xml:space="preserve"> </w:t>
+        <w:t xml:space="preserve"> if </w:t>
       </w:r>
       <w:proofErr w:type="spellStart"/>
       <w:r>
@@ -29746,15 +29947,7 @@
       </w:r>
       <w:proofErr w:type="spellEnd"/>
       <w:r>
-        <w:t xml:space="preserve">(i) </w:t>
-      </w:r>
-      <w:proofErr w:type="spellStart"/>
-      <w:r>
-        <w:t>match</w:t>
-      </w:r>
-      <w:proofErr w:type="spellEnd"/>
-      <w:r>
-        <w:t xml:space="preserve"> {</w:t>
+        <w:t>(i) match {</w:t>
       </w:r>
     </w:p>
     <w:p>
@@ -32167,7 +32360,59 @@
       </w:r>
       <w:proofErr w:type="spellEnd"/>
       <w:r>
-        <w:t xml:space="preserve"> == </w:t>
+        <w:t xml:space="preserve"> == path.size)</w:t>
+      </w:r>
+    </w:p>
+    <w:p>
+      <w:r>
+        <w:t xml:space="preserve">                                        {</w:t>
+      </w:r>
+    </w:p>
+    <w:p>
+      <w:r>
+        <w:t xml:space="preserve">                                             </w:t>
+      </w:r>
+      <w:proofErr w:type="spellStart"/>
+      <w:r>
+        <w:t>bot.set</w:t>
+      </w:r>
+      <w:proofErr w:type="spellEnd"/>
+      <w:r>
+        <w:t>("</w:t>
+      </w:r>
+      <w:proofErr w:type="spellStart"/>
+      <w:r>
+        <w:t>lastCount</w:t>
+      </w:r>
+      <w:proofErr w:type="spellEnd"/>
+      <w:r>
+        <w:t>" -&gt; 1.toString)</w:t>
+      </w:r>
+    </w:p>
+    <w:p>
+      <w:r>
+        <w:t xml:space="preserve">                                        }</w:t>
+      </w:r>
+    </w:p>
+    <w:p>
+      <w:r>
+        <w:t xml:space="preserve">                                        </w:t>
+      </w:r>
+      <w:proofErr w:type="spellStart"/>
+      <w:r>
+        <w:t>bot.set</w:t>
+      </w:r>
+      <w:proofErr w:type="spellEnd"/>
+      <w:r>
+        <w:t>("</w:t>
+      </w:r>
+      <w:proofErr w:type="spellStart"/>
+      <w:r>
+        <w:t>PreviousStepCount</w:t>
+      </w:r>
+      <w:proofErr w:type="spellEnd"/>
+      <w:r>
+        <w:t xml:space="preserve">" -&gt; </w:t>
       </w:r>
       <w:proofErr w:type="spellStart"/>
       <w:r>
@@ -32180,12 +32425,76 @@
     </w:p>
     <w:p>
       <w:r>
-        <w:t xml:space="preserve">                                        {</w:t>
-      </w:r>
-    </w:p>
-    <w:p>
-      <w:r>
-        <w:t xml:space="preserve">                                             </w:t>
+        <w:t xml:space="preserve">                                        direction45 = </w:t>
+      </w:r>
+      <w:proofErr w:type="spellStart"/>
+      <w:r>
+        <w:t>path</w:t>
+      </w:r>
+      <w:proofErr w:type="spellEnd"/>
+      <w:r>
+        <w:t>(</w:t>
+      </w:r>
+      <w:proofErr w:type="spellStart"/>
+      <w:r>
+        <w:t>path.size</w:t>
+      </w:r>
+      <w:proofErr w:type="spellEnd"/>
+      <w:r>
+        <w:t xml:space="preserve"> - 1).toDirection45</w:t>
+      </w:r>
+    </w:p>
+    <w:p>
+      <w:r>
+        <w:t xml:space="preserve">                                        bot.log(direction45.toString)</w:t>
+      </w:r>
+    </w:p>
+    <w:p>
+      <w:r>
+        <w:t xml:space="preserve">                                        </w:t>
+      </w:r>
+      <w:proofErr w:type="spellStart"/>
+      <w:r>
+        <w:t>directionValue</w:t>
+      </w:r>
+      <w:proofErr w:type="spellEnd"/>
+      <w:r>
+        <w:t>(direction45)</w:t>
+      </w:r>
+    </w:p>
+    <w:p>
+      <w:r>
+        <w:t xml:space="preserve">                                    }</w:t>
+      </w:r>
+    </w:p>
+    <w:p>
+      <w:r>
+        <w:t xml:space="preserve">                                </w:t>
+      </w:r>
+    </w:p>
+    <w:p>
+      <w:r>
+        <w:t xml:space="preserve">                            }</w:t>
+      </w:r>
+    </w:p>
+    <w:p>
+      <w:r>
+        <w:t xml:space="preserve">                            </w:t>
+      </w:r>
+      <w:proofErr w:type="spellStart"/>
+      <w:r>
+        <w:t>else</w:t>
+      </w:r>
+      <w:proofErr w:type="spellEnd"/>
+    </w:p>
+    <w:p>
+      <w:r>
+        <w:t xml:space="preserve">                            {</w:t>
+      </w:r>
+    </w:p>
+    <w:p>
+      <w:r>
+        <w:t xml:space="preserve">                                </w:t>
       </w:r>
       <w:proofErr w:type="spellStart"/>
       <w:r>
@@ -32206,7 +32515,373 @@
     </w:p>
     <w:p>
       <w:r>
-        <w:t xml:space="preserve">                                        }</w:t>
+        <w:t xml:space="preserve">                            }</w:t>
+      </w:r>
+    </w:p>
+    <w:p>
+      <w:r>
+        <w:t xml:space="preserve">                    }</w:t>
+      </w:r>
+    </w:p>
+    <w:p>
+      <w:r>
+        <w:t xml:space="preserve">                    </w:t>
+      </w:r>
+      <w:proofErr w:type="spellStart"/>
+      <w:r>
+        <w:t>else</w:t>
+      </w:r>
+      <w:proofErr w:type="spellEnd"/>
+    </w:p>
+    <w:p>
+      <w:r>
+        <w:t xml:space="preserve">                    {</w:t>
+      </w:r>
+    </w:p>
+    <w:p>
+      <w:r>
+        <w:t xml:space="preserve">                    </w:t>
+      </w:r>
+    </w:p>
+    <w:p>
+      <w:r>
+        <w:t xml:space="preserve">                        </w:t>
+      </w:r>
+      <w:proofErr w:type="spellStart"/>
+      <w:r>
+        <w:t>if</w:t>
+      </w:r>
+      <w:proofErr w:type="spellEnd"/>
+      <w:r>
+        <w:t>(!</w:t>
+      </w:r>
+      <w:proofErr w:type="spellStart"/>
+      <w:r>
+        <w:t>bot.view.outOfBoundsRel</w:t>
+      </w:r>
+      <w:proofErr w:type="spellEnd"/>
+      <w:r>
+        <w:t>(</w:t>
+      </w:r>
+      <w:proofErr w:type="spellStart"/>
+      <w:r>
+        <w:t>temp_closestFood</w:t>
+      </w:r>
+      <w:proofErr w:type="spellEnd"/>
+      <w:r>
+        <w:t>) &amp;&amp; !</w:t>
+      </w:r>
+      <w:proofErr w:type="spellStart"/>
+      <w:r>
+        <w:t>temp_closestFood.isZero</w:t>
+      </w:r>
+      <w:proofErr w:type="spellEnd"/>
+      <w:r>
+        <w:t>)</w:t>
+      </w:r>
+    </w:p>
+    <w:p>
+      <w:r>
+        <w:t xml:space="preserve">                        {</w:t>
+      </w:r>
+    </w:p>
+    <w:p>
+      <w:r>
+        <w:t xml:space="preserve">                            </w:t>
+      </w:r>
+      <w:proofErr w:type="spellStart"/>
+      <w:r>
+        <w:t>var</w:t>
+      </w:r>
+      <w:proofErr w:type="spellEnd"/>
+      <w:r>
+        <w:t xml:space="preserve"> </w:t>
+      </w:r>
+      <w:proofErr w:type="spellStart"/>
+      <w:r>
+        <w:t>index_tmp</w:t>
+      </w:r>
+      <w:proofErr w:type="spellEnd"/>
+      <w:r>
+        <w:t xml:space="preserve"> = </w:t>
+      </w:r>
+      <w:proofErr w:type="spellStart"/>
+      <w:r>
+        <w:t>view.indexFromRelPos</w:t>
+      </w:r>
+      <w:proofErr w:type="spellEnd"/>
+      <w:r>
+        <w:t>(</w:t>
+      </w:r>
+      <w:proofErr w:type="spellStart"/>
+      <w:r>
+        <w:t>temp_closestFood</w:t>
+      </w:r>
+      <w:proofErr w:type="spellEnd"/>
+      <w:r>
+        <w:t>)</w:t>
+      </w:r>
+    </w:p>
+    <w:p>
+      <w:r>
+        <w:t xml:space="preserve">                            </w:t>
+      </w:r>
+      <w:proofErr w:type="spellStart"/>
+      <w:r>
+        <w:t>cellWeights</w:t>
+      </w:r>
+      <w:proofErr w:type="spellEnd"/>
+      <w:r>
+        <w:t>(</w:t>
+      </w:r>
+      <w:proofErr w:type="spellStart"/>
+      <w:r>
+        <w:t>index_tmp</w:t>
+      </w:r>
+      <w:proofErr w:type="spellEnd"/>
+      <w:r>
+        <w:t xml:space="preserve">) += </w:t>
+      </w:r>
+      <w:proofErr w:type="spellStart"/>
+      <w:r>
+        <w:t>cellWeights</w:t>
+      </w:r>
+      <w:proofErr w:type="spellEnd"/>
+      <w:r>
+        <w:t>(</w:t>
+      </w:r>
+      <w:proofErr w:type="spellStart"/>
+      <w:r>
+        <w:t>index_tmp</w:t>
+      </w:r>
+      <w:proofErr w:type="spellEnd"/>
+      <w:r>
+        <w:t>) * 2</w:t>
+      </w:r>
+    </w:p>
+    <w:p/>
+    <w:p>
+      <w:r>
+        <w:t xml:space="preserve">                            </w:t>
+      </w:r>
+      <w:proofErr w:type="spellStart"/>
+      <w:r>
+        <w:t>var</w:t>
+      </w:r>
+      <w:proofErr w:type="spellEnd"/>
+      <w:r>
+        <w:t xml:space="preserve"> (</w:t>
+      </w:r>
+      <w:proofErr w:type="spellStart"/>
+      <w:r>
+        <w:t>closestFood</w:t>
+      </w:r>
+      <w:proofErr w:type="spellEnd"/>
+      <w:r>
+        <w:t xml:space="preserve">) = </w:t>
+      </w:r>
+      <w:proofErr w:type="spellStart"/>
+      <w:r>
+        <w:t>findClosestThings</w:t>
+      </w:r>
+      <w:proofErr w:type="spellEnd"/>
+      <w:r>
+        <w:t>(</w:t>
+      </w:r>
+      <w:proofErr w:type="spellStart"/>
+      <w:r>
+        <w:t>cellCount</w:t>
+      </w:r>
+      <w:proofErr w:type="spellEnd"/>
+      <w:r>
+        <w:t xml:space="preserve">, </w:t>
+      </w:r>
+      <w:proofErr w:type="spellStart"/>
+      <w:r>
+        <w:t>cells</w:t>
+      </w:r>
+      <w:proofErr w:type="spellEnd"/>
+      <w:r>
+        <w:t xml:space="preserve">, </w:t>
+      </w:r>
+      <w:proofErr w:type="spellStart"/>
+      <w:r>
+        <w:t>view</w:t>
+      </w:r>
+      <w:proofErr w:type="spellEnd"/>
+      <w:r>
+        <w:t xml:space="preserve">, </w:t>
+      </w:r>
+      <w:proofErr w:type="spellStart"/>
+      <w:r>
+        <w:t>cellWeights</w:t>
+      </w:r>
+      <w:proofErr w:type="spellEnd"/>
+      <w:r>
+        <w:t>, bot)</w:t>
+      </w:r>
+    </w:p>
+    <w:p>
+      <w:r>
+        <w:t xml:space="preserve">                            </w:t>
+      </w:r>
+      <w:proofErr w:type="spellStart"/>
+      <w:r>
+        <w:t>var</w:t>
+      </w:r>
+      <w:proofErr w:type="spellEnd"/>
+      <w:r>
+        <w:t xml:space="preserve"> (</w:t>
+      </w:r>
+      <w:proofErr w:type="spellStart"/>
+      <w:r>
+        <w:t>path</w:t>
+      </w:r>
+      <w:proofErr w:type="spellEnd"/>
+      <w:r>
+        <w:t xml:space="preserve">, </w:t>
+      </w:r>
+      <w:proofErr w:type="spellStart"/>
+      <w:r>
+        <w:t>path_index</w:t>
+      </w:r>
+      <w:proofErr w:type="spellEnd"/>
+      <w:r>
+        <w:t xml:space="preserve">, </w:t>
+      </w:r>
+      <w:proofErr w:type="spellStart"/>
+      <w:r>
+        <w:t>found</w:t>
+      </w:r>
+      <w:proofErr w:type="spellEnd"/>
+      <w:r>
+        <w:t xml:space="preserve">) = </w:t>
+      </w:r>
+      <w:proofErr w:type="spellStart"/>
+      <w:r>
+        <w:t>aStarPathfind</w:t>
+      </w:r>
+      <w:proofErr w:type="spellEnd"/>
+      <w:r>
+        <w:t>(</w:t>
+      </w:r>
+      <w:proofErr w:type="spellStart"/>
+      <w:r>
+        <w:t>cells</w:t>
+      </w:r>
+      <w:proofErr w:type="spellEnd"/>
+      <w:r>
+        <w:t xml:space="preserve">, </w:t>
+      </w:r>
+      <w:proofErr w:type="spellStart"/>
+      <w:r>
+        <w:t>XY.Zero</w:t>
+      </w:r>
+      <w:proofErr w:type="spellEnd"/>
+      <w:r>
+        <w:t xml:space="preserve">, </w:t>
+      </w:r>
+      <w:proofErr w:type="spellStart"/>
+      <w:r>
+        <w:t>view</w:t>
+      </w:r>
+      <w:proofErr w:type="spellEnd"/>
+      <w:r>
+        <w:t xml:space="preserve">, </w:t>
+      </w:r>
+      <w:proofErr w:type="spellStart"/>
+      <w:r>
+        <w:t>closestFood</w:t>
+      </w:r>
+      <w:proofErr w:type="spellEnd"/>
+      <w:r>
+        <w:t xml:space="preserve">, bot, </w:t>
+      </w:r>
+      <w:proofErr w:type="spellStart"/>
+      <w:r>
+        <w:t>cellWeights</w:t>
+      </w:r>
+      <w:proofErr w:type="spellEnd"/>
+      <w:r>
+        <w:t>)</w:t>
+      </w:r>
+    </w:p>
+    <w:p>
+      <w:r>
+        <w:t xml:space="preserve">                        </w:t>
+      </w:r>
+    </w:p>
+    <w:p>
+      <w:r>
+        <w:t xml:space="preserve">                            </w:t>
+      </w:r>
+      <w:proofErr w:type="spellStart"/>
+      <w:r>
+        <w:t>if</w:t>
+      </w:r>
+      <w:proofErr w:type="spellEnd"/>
+      <w:r>
+        <w:t>(</w:t>
+      </w:r>
+      <w:proofErr w:type="spellStart"/>
+      <w:r>
+        <w:t>found</w:t>
+      </w:r>
+      <w:proofErr w:type="spellEnd"/>
+      <w:r>
+        <w:t xml:space="preserve"> &amp;&amp; </w:t>
+      </w:r>
+      <w:proofErr w:type="spellStart"/>
+      <w:r>
+        <w:t>path.size</w:t>
+      </w:r>
+      <w:proofErr w:type="spellEnd"/>
+      <w:r>
+        <w:t xml:space="preserve"> &gt; 0)</w:t>
+      </w:r>
+    </w:p>
+    <w:p>
+      <w:r>
+        <w:t xml:space="preserve">                            {</w:t>
+      </w:r>
+    </w:p>
+    <w:p>
+      <w:r>
+        <w:t xml:space="preserve">                                </w:t>
+      </w:r>
+      <w:proofErr w:type="spellStart"/>
+      <w:r>
+        <w:t>if</w:t>
+      </w:r>
+      <w:proofErr w:type="spellEnd"/>
+      <w:r>
+        <w:t>(</w:t>
+      </w:r>
+      <w:proofErr w:type="spellStart"/>
+      <w:r>
+        <w:t>path</w:t>
+      </w:r>
+      <w:proofErr w:type="spellEnd"/>
+      <w:r>
+        <w:t>(</w:t>
+      </w:r>
+      <w:proofErr w:type="spellStart"/>
+      <w:r>
+        <w:t>path.size</w:t>
+      </w:r>
+      <w:proofErr w:type="spellEnd"/>
+      <w:r>
+        <w:t xml:space="preserve"> - 1) != XY(0,0))</w:t>
+      </w:r>
+    </w:p>
+    <w:p>
+      <w:r>
+        <w:t xml:space="preserve">                                {</w:t>
+      </w:r>
+    </w:p>
+    <w:p>
+      <w:r>
+        <w:t xml:space="preserve">            </w:t>
       </w:r>
     </w:p>
     <w:p>
@@ -32215,36 +32890,7 @@
       </w:r>
       <w:proofErr w:type="spellStart"/>
       <w:r>
-        <w:t>bot.set</w:t>
-      </w:r>
-      <w:proofErr w:type="spellEnd"/>
-      <w:r>
-        <w:t>("</w:t>
-      </w:r>
-      <w:proofErr w:type="spellStart"/>
-      <w:r>
-        <w:t>PreviousStepCount</w:t>
-      </w:r>
-      <w:proofErr w:type="spellEnd"/>
-      <w:r>
-        <w:t xml:space="preserve">" -&gt; </w:t>
-      </w:r>
-      <w:proofErr w:type="spellStart"/>
-      <w:r>
-        <w:t>path.size</w:t>
-      </w:r>
-      <w:proofErr w:type="spellEnd"/>
-      <w:r>
-        <w:t>)</w:t>
-      </w:r>
-    </w:p>
-    <w:p>
-      <w:r>
-        <w:t xml:space="preserve">                                        direction45 = </w:t>
-      </w:r>
-      <w:proofErr w:type="spellStart"/>
-      <w:r>
-        <w:t>path</w:t>
+        <w:t>if</w:t>
       </w:r>
       <w:proofErr w:type="spellEnd"/>
       <w:r>
@@ -32252,480 +32898,11 @@
       </w:r>
       <w:proofErr w:type="spellStart"/>
       <w:r>
-        <w:t>path.size</w:t>
-      </w:r>
-      <w:proofErr w:type="spellEnd"/>
-      <w:r>
-        <w:t xml:space="preserve"> - 1).toDirection45</w:t>
-      </w:r>
-    </w:p>
-    <w:p>
-      <w:r>
-        <w:t xml:space="preserve">                                        bot.log(direction45.toString)</w:t>
-      </w:r>
-    </w:p>
-    <w:p>
-      <w:r>
-        <w:t xml:space="preserve">                                        </w:t>
-      </w:r>
-      <w:proofErr w:type="spellStart"/>
-      <w:r>
-        <w:t>directionValue</w:t>
-      </w:r>
-      <w:proofErr w:type="spellEnd"/>
-      <w:r>
-        <w:t>(direction45)</w:t>
-      </w:r>
-    </w:p>
-    <w:p>
-      <w:r>
-        <w:t xml:space="preserve">                                    }</w:t>
-      </w:r>
-    </w:p>
-    <w:p>
-      <w:r>
-        <w:t xml:space="preserve">                                </w:t>
-      </w:r>
-    </w:p>
-    <w:p>
-      <w:r>
-        <w:t xml:space="preserve">                            }</w:t>
-      </w:r>
-    </w:p>
-    <w:p>
-      <w:r>
-        <w:t xml:space="preserve">                            </w:t>
-      </w:r>
-      <w:proofErr w:type="spellStart"/>
-      <w:r>
-        <w:t>else</w:t>
-      </w:r>
-      <w:proofErr w:type="spellEnd"/>
-    </w:p>
-    <w:p>
-      <w:r>
-        <w:t xml:space="preserve">                            {</w:t>
-      </w:r>
-    </w:p>
-    <w:p>
-      <w:r>
-        <w:t xml:space="preserve">                                </w:t>
-      </w:r>
-      <w:proofErr w:type="spellStart"/>
-      <w:r>
-        <w:t>bot.set</w:t>
-      </w:r>
-      <w:proofErr w:type="spellEnd"/>
-      <w:r>
-        <w:t>("</w:t>
-      </w:r>
-      <w:proofErr w:type="spellStart"/>
-      <w:r>
-        <w:t>lastCount</w:t>
-      </w:r>
-      <w:proofErr w:type="spellEnd"/>
-      <w:r>
-        <w:t>" -&gt; 1.toString)</w:t>
-      </w:r>
-    </w:p>
-    <w:p>
-      <w:r>
-        <w:t xml:space="preserve">                            }</w:t>
-      </w:r>
-    </w:p>
-    <w:p>
-      <w:r>
-        <w:t xml:space="preserve">                    }</w:t>
-      </w:r>
-    </w:p>
-    <w:p>
-      <w:r>
-        <w:t xml:space="preserve">                    </w:t>
-      </w:r>
-      <w:proofErr w:type="spellStart"/>
-      <w:r>
-        <w:t>else</w:t>
-      </w:r>
-      <w:proofErr w:type="spellEnd"/>
-    </w:p>
-    <w:p>
-      <w:r>
-        <w:t xml:space="preserve">                    {</w:t>
-      </w:r>
-    </w:p>
-    <w:p>
-      <w:r>
-        <w:t xml:space="preserve">                    </w:t>
-      </w:r>
-    </w:p>
-    <w:p>
-      <w:r>
-        <w:t xml:space="preserve">                        </w:t>
-      </w:r>
-      <w:proofErr w:type="spellStart"/>
-      <w:r>
-        <w:t>if</w:t>
-      </w:r>
-      <w:proofErr w:type="spellEnd"/>
-      <w:r>
-        <w:t>(!</w:t>
-      </w:r>
-      <w:proofErr w:type="spellStart"/>
-      <w:r>
-        <w:t>bot.view.outOfBoundsRel</w:t>
-      </w:r>
-      <w:proofErr w:type="spellEnd"/>
-      <w:r>
-        <w:t>(</w:t>
-      </w:r>
-      <w:proofErr w:type="spellStart"/>
-      <w:r>
-        <w:t>temp_closestFood</w:t>
-      </w:r>
-      <w:proofErr w:type="spellEnd"/>
-      <w:r>
-        <w:t>) &amp;&amp; !</w:t>
-      </w:r>
-      <w:proofErr w:type="spellStart"/>
-      <w:r>
-        <w:t>temp_closestFood.isZero</w:t>
-      </w:r>
-      <w:proofErr w:type="spellEnd"/>
-      <w:r>
-        <w:t>)</w:t>
-      </w:r>
-    </w:p>
-    <w:p>
-      <w:r>
-        <w:t xml:space="preserve">                        {</w:t>
-      </w:r>
-    </w:p>
-    <w:p>
-      <w:r>
-        <w:t xml:space="preserve">                            </w:t>
-      </w:r>
-      <w:proofErr w:type="spellStart"/>
-      <w:r>
-        <w:t>var</w:t>
-      </w:r>
-      <w:proofErr w:type="spellEnd"/>
-      <w:r>
-        <w:t xml:space="preserve"> </w:t>
-      </w:r>
-      <w:proofErr w:type="spellStart"/>
-      <w:r>
-        <w:t>index_tmp</w:t>
-      </w:r>
-      <w:proofErr w:type="spellEnd"/>
-      <w:r>
-        <w:t xml:space="preserve"> = </w:t>
-      </w:r>
-      <w:proofErr w:type="spellStart"/>
-      <w:r>
-        <w:t>view.indexFromRelPos</w:t>
-      </w:r>
-      <w:proofErr w:type="spellEnd"/>
-      <w:r>
-        <w:t>(</w:t>
-      </w:r>
-      <w:proofErr w:type="spellStart"/>
-      <w:r>
-        <w:t>temp_closestFood</w:t>
-      </w:r>
-      <w:proofErr w:type="spellEnd"/>
-      <w:r>
-        <w:t>)</w:t>
-      </w:r>
-    </w:p>
-    <w:p>
-      <w:r>
-        <w:t xml:space="preserve">                            </w:t>
-      </w:r>
-      <w:proofErr w:type="spellStart"/>
-      <w:r>
-        <w:t>cellWeights</w:t>
-      </w:r>
-      <w:proofErr w:type="spellEnd"/>
-      <w:r>
-        <w:t>(</w:t>
-      </w:r>
-      <w:proofErr w:type="spellStart"/>
-      <w:r>
-        <w:t>index_tmp</w:t>
-      </w:r>
-      <w:proofErr w:type="spellEnd"/>
-      <w:r>
-        <w:t xml:space="preserve">) += </w:t>
-      </w:r>
-      <w:proofErr w:type="spellStart"/>
-      <w:r>
-        <w:t>cellWeights</w:t>
-      </w:r>
-      <w:proofErr w:type="spellEnd"/>
-      <w:r>
-        <w:t>(</w:t>
-      </w:r>
-      <w:proofErr w:type="spellStart"/>
-      <w:r>
-        <w:t>index_tmp</w:t>
-      </w:r>
-      <w:proofErr w:type="spellEnd"/>
-      <w:r>
-        <w:t>) * 2</w:t>
-      </w:r>
-    </w:p>
-    <w:p/>
-    <w:p>
-      <w:r>
-        <w:t xml:space="preserve">                            </w:t>
-      </w:r>
-      <w:proofErr w:type="spellStart"/>
-      <w:r>
-        <w:t>var</w:t>
-      </w:r>
-      <w:proofErr w:type="spellEnd"/>
-      <w:r>
-        <w:t xml:space="preserve"> (</w:t>
-      </w:r>
-      <w:proofErr w:type="spellStart"/>
-      <w:r>
-        <w:t>closestFood</w:t>
-      </w:r>
-      <w:proofErr w:type="spellEnd"/>
-      <w:r>
-        <w:t xml:space="preserve">) = </w:t>
-      </w:r>
-      <w:proofErr w:type="spellStart"/>
-      <w:r>
-        <w:t>findClosestThings</w:t>
-      </w:r>
-      <w:proofErr w:type="spellEnd"/>
-      <w:r>
-        <w:t>(</w:t>
-      </w:r>
-      <w:proofErr w:type="spellStart"/>
-      <w:r>
-        <w:t>cellCount</w:t>
-      </w:r>
-      <w:proofErr w:type="spellEnd"/>
-      <w:r>
-        <w:t xml:space="preserve">, </w:t>
-      </w:r>
-      <w:proofErr w:type="spellStart"/>
-      <w:r>
-        <w:t>cells</w:t>
-      </w:r>
-      <w:proofErr w:type="spellEnd"/>
-      <w:r>
-        <w:t xml:space="preserve">, </w:t>
-      </w:r>
-      <w:proofErr w:type="spellStart"/>
-      <w:r>
-        <w:t>view</w:t>
-      </w:r>
-      <w:proofErr w:type="spellEnd"/>
-      <w:r>
-        <w:t xml:space="preserve">, </w:t>
-      </w:r>
-      <w:proofErr w:type="spellStart"/>
-      <w:r>
-        <w:t>cellWeights</w:t>
-      </w:r>
-      <w:proofErr w:type="spellEnd"/>
-      <w:r>
-        <w:t>, bot)</w:t>
-      </w:r>
-    </w:p>
-    <w:p>
-      <w:r>
-        <w:t xml:space="preserve">                            </w:t>
-      </w:r>
-      <w:proofErr w:type="spellStart"/>
-      <w:r>
-        <w:t>var</w:t>
-      </w:r>
-      <w:proofErr w:type="spellEnd"/>
-      <w:r>
-        <w:t xml:space="preserve"> (</w:t>
-      </w:r>
-      <w:proofErr w:type="spellStart"/>
-      <w:r>
-        <w:t>path</w:t>
-      </w:r>
-      <w:proofErr w:type="spellEnd"/>
-      <w:r>
-        <w:t xml:space="preserve">, </w:t>
-      </w:r>
-      <w:proofErr w:type="spellStart"/>
-      <w:r>
-        <w:t>path_index</w:t>
-      </w:r>
-      <w:proofErr w:type="spellEnd"/>
-      <w:r>
-        <w:t xml:space="preserve">, </w:t>
-      </w:r>
-      <w:proofErr w:type="spellStart"/>
-      <w:r>
-        <w:t>found</w:t>
-      </w:r>
-      <w:proofErr w:type="spellEnd"/>
-      <w:r>
-        <w:t xml:space="preserve">) = </w:t>
-      </w:r>
-      <w:proofErr w:type="spellStart"/>
-      <w:r>
-        <w:t>aStarPathfind</w:t>
-      </w:r>
-      <w:proofErr w:type="spellEnd"/>
-      <w:r>
-        <w:t>(</w:t>
-      </w:r>
-      <w:proofErr w:type="spellStart"/>
-      <w:r>
-        <w:t>cells</w:t>
-      </w:r>
-      <w:proofErr w:type="spellEnd"/>
-      <w:r>
-        <w:t xml:space="preserve">, </w:t>
-      </w:r>
-      <w:proofErr w:type="spellStart"/>
-      <w:r>
-        <w:t>XY.Zero</w:t>
-      </w:r>
-      <w:proofErr w:type="spellEnd"/>
-      <w:r>
-        <w:t xml:space="preserve">, </w:t>
-      </w:r>
-      <w:proofErr w:type="spellStart"/>
-      <w:r>
-        <w:t>view</w:t>
-      </w:r>
-      <w:proofErr w:type="spellEnd"/>
-      <w:r>
-        <w:t xml:space="preserve">, </w:t>
-      </w:r>
-      <w:proofErr w:type="spellStart"/>
-      <w:r>
-        <w:t>closestFood</w:t>
-      </w:r>
-      <w:proofErr w:type="spellEnd"/>
-      <w:r>
-        <w:t xml:space="preserve">, bot, </w:t>
-      </w:r>
-      <w:proofErr w:type="spellStart"/>
-      <w:r>
-        <w:t>cellWeights</w:t>
-      </w:r>
-      <w:proofErr w:type="spellEnd"/>
-      <w:r>
-        <w:t>)</w:t>
-      </w:r>
-    </w:p>
-    <w:p>
-      <w:r>
-        <w:t xml:space="preserve">                        </w:t>
-      </w:r>
-    </w:p>
-    <w:p>
-      <w:r>
-        <w:t xml:space="preserve">                            </w:t>
-      </w:r>
-      <w:proofErr w:type="spellStart"/>
-      <w:r>
-        <w:t>if</w:t>
-      </w:r>
-      <w:proofErr w:type="spellEnd"/>
-      <w:r>
-        <w:t>(</w:t>
-      </w:r>
-      <w:proofErr w:type="spellStart"/>
-      <w:r>
-        <w:t>found</w:t>
-      </w:r>
-      <w:proofErr w:type="spellEnd"/>
-      <w:r>
-        <w:t xml:space="preserve"> &amp;&amp; </w:t>
-      </w:r>
-      <w:proofErr w:type="spellStart"/>
-      <w:r>
-        <w:t>path.size</w:t>
-      </w:r>
-      <w:proofErr w:type="spellEnd"/>
-      <w:r>
-        <w:t xml:space="preserve"> &gt; 0)</w:t>
-      </w:r>
-    </w:p>
-    <w:p>
-      <w:r>
-        <w:t xml:space="preserve">                            {</w:t>
-      </w:r>
-    </w:p>
-    <w:p>
-      <w:r>
-        <w:t xml:space="preserve">                                </w:t>
-      </w:r>
-      <w:proofErr w:type="spellStart"/>
-      <w:r>
-        <w:t>if</w:t>
-      </w:r>
-      <w:proofErr w:type="spellEnd"/>
-      <w:r>
-        <w:t>(</w:t>
-      </w:r>
-      <w:proofErr w:type="spellStart"/>
-      <w:r>
-        <w:t>path</w:t>
-      </w:r>
-      <w:proofErr w:type="spellEnd"/>
-      <w:r>
-        <w:t>(</w:t>
-      </w:r>
-      <w:proofErr w:type="spellStart"/>
-      <w:r>
-        <w:t>path.size</w:t>
-      </w:r>
-      <w:proofErr w:type="spellEnd"/>
-      <w:r>
-        <w:t xml:space="preserve"> - 1) != XY(0,0))</w:t>
-      </w:r>
-    </w:p>
-    <w:p>
-      <w:r>
-        <w:t xml:space="preserve">                                {</w:t>
-      </w:r>
-    </w:p>
-    <w:p>
-      <w:r>
-        <w:t xml:space="preserve">            </w:t>
-      </w:r>
-    </w:p>
-    <w:p>
-      <w:r>
-        <w:t xml:space="preserve">                                        </w:t>
-      </w:r>
-      <w:proofErr w:type="spellStart"/>
-      <w:r>
-        <w:t>if</w:t>
-      </w:r>
-      <w:proofErr w:type="spellEnd"/>
-      <w:r>
-        <w:t>(</w:t>
-      </w:r>
-      <w:proofErr w:type="spellStart"/>
-      <w:r>
         <w:t>previuosStepCount</w:t>
       </w:r>
       <w:proofErr w:type="spellEnd"/>
       <w:r>
-        <w:t xml:space="preserve"> == </w:t>
-      </w:r>
-      <w:proofErr w:type="spellStart"/>
-      <w:r>
-        <w:t>path.size</w:t>
-      </w:r>
-      <w:proofErr w:type="spellEnd"/>
-      <w:r>
-        <w:t>)</w:t>
+        <w:t xml:space="preserve"> == path.size)</w:t>
       </w:r>
     </w:p>
     <w:p>
@@ -33769,15 +33946,7 @@
       </w:r>
       <w:proofErr w:type="spellEnd"/>
       <w:r>
-        <w:t xml:space="preserve"> </w:t>
-      </w:r>
-      <w:proofErr w:type="spellStart"/>
-      <w:r>
-        <w:t>if</w:t>
-      </w:r>
-      <w:proofErr w:type="spellEnd"/>
-      <w:r>
-        <w:t xml:space="preserve"> </w:t>
+        <w:t xml:space="preserve"> if </w:t>
       </w:r>
       <w:proofErr w:type="spellStart"/>
       <w:r>
@@ -35844,23 +36013,7 @@
       </w:r>
       <w:proofErr w:type="spellEnd"/>
       <w:r>
-        <w:t xml:space="preserve"> </w:t>
-      </w:r>
-      <w:proofErr w:type="spellStart"/>
-      <w:r>
-        <w:t>var</w:t>
-      </w:r>
-      <w:proofErr w:type="spellEnd"/>
-      <w:r>
-        <w:t xml:space="preserve"> </w:t>
-      </w:r>
-      <w:proofErr w:type="spellStart"/>
-      <w:r>
-        <w:t>commands</w:t>
-      </w:r>
-      <w:proofErr w:type="spellEnd"/>
-      <w:r>
-        <w:t xml:space="preserve"> = ""                           // </w:t>
+        <w:t xml:space="preserve"> var commands = ""                           // </w:t>
       </w:r>
       <w:proofErr w:type="spellStart"/>
       <w:r>
@@ -35868,29 +36021,8 @@
       </w:r>
       <w:proofErr w:type="spellEnd"/>
       <w:r>
-        <w:t xml:space="preserve"> </w:t>
-      </w:r>
-      <w:proofErr w:type="spellStart"/>
-      <w:r>
-        <w:t>all</w:t>
-      </w:r>
-      <w:proofErr w:type="spellEnd"/>
-      <w:r>
-        <w:t xml:space="preserve"> </w:t>
-      </w:r>
-      <w:proofErr w:type="spellStart"/>
-      <w:r>
-        <w:t>other</w:t>
-      </w:r>
-      <w:proofErr w:type="spellEnd"/>
-      <w:r>
-        <w:t xml:space="preserve"> </w:t>
-      </w:r>
-      <w:proofErr w:type="spellStart"/>
-      <w:r>
-        <w:t>commands</w:t>
-      </w:r>
-      <w:proofErr w:type="spellEnd"/>
+        <w:t xml:space="preserve"> all other commands</w:t>
+      </w:r>
     </w:p>
     <w:p>
       <w:r>
@@ -35927,29 +36059,8 @@
       </w:r>
       <w:proofErr w:type="spellEnd"/>
       <w:r>
-        <w:t xml:space="preserve"> </w:t>
-      </w:r>
-      <w:proofErr w:type="spellStart"/>
-      <w:r>
-        <w:t>all</w:t>
-      </w:r>
-      <w:proofErr w:type="spellEnd"/>
-      <w:r>
-        <w:t xml:space="preserve"> "</w:t>
-      </w:r>
-      <w:proofErr w:type="spellStart"/>
-      <w:r>
-        <w:t>Log</w:t>
-      </w:r>
-      <w:proofErr w:type="spellEnd"/>
-      <w:r>
-        <w:t xml:space="preserve">()" </w:t>
-      </w:r>
-      <w:proofErr w:type="spellStart"/>
-      <w:r>
-        <w:t>output</w:t>
-      </w:r>
-      <w:proofErr w:type="spellEnd"/>
+        <w:t xml:space="preserve"> all "Log()" output</w:t>
+      </w:r>
     </w:p>
     <w:p/>
     <w:p>
@@ -41874,6 +41985,7 @@
       <w:pPr>
         <w:pStyle w:val="Heading2"/>
       </w:pPr>
+      <w:bookmarkStart w:id="8" w:name="_Toc37249940"/>
       <w:proofErr w:type="spellStart"/>
       <w:r>
         <w:lastRenderedPageBreak/>
@@ -41883,6 +41995,7 @@
       <w:r>
         <w:t xml:space="preserve"> duomenys ir rezultatai</w:t>
       </w:r>
+      <w:bookmarkEnd w:id="8"/>
     </w:p>
     <w:p>
       <w:pPr>
@@ -41890,6 +42003,9 @@
         <w:jc w:val="left"/>
       </w:pPr>
       <w:r>
+        <w:rPr>
+          <w:noProof/>
+        </w:rPr>
         <w:drawing>
           <wp:inline distT="0" distB="0" distL="0" distR="0" wp14:anchorId="3BE39F89" wp14:editId="3C55CA75">
             <wp:extent cx="3083127" cy="2385060"/>
@@ -41932,8 +42048,10 @@
         </w:rPr>
         <w:t xml:space="preserve"> </w:t>
       </w:r>
-      <w:bookmarkStart w:id="4" w:name="_GoBack"/>
-      <w:r>
+      <w:r>
+        <w:rPr>
+          <w:noProof/>
+        </w:rPr>
         <w:drawing>
           <wp:inline distT="0" distB="0" distL="0" distR="0" wp14:anchorId="3F2110D7" wp14:editId="2DA5EF03">
             <wp:extent cx="3083145" cy="2438400"/>
@@ -41970,7 +42088,6 @@
           </wp:inline>
         </w:drawing>
       </w:r>
-      <w:bookmarkEnd w:id="4"/>
     </w:p>
     <w:sectPr>
       <w:footerReference w:type="first" r:id="rId15"/>
@@ -47734,7 +47851,7 @@
 </file>
 
 <file path=customXml/itemProps1.xml><?xml version="1.0" encoding="utf-8"?>
-<ds:datastoreItem xmlns:ds="http://schemas.openxmlformats.org/officeDocument/2006/customXml" ds:itemID="{1E67579D-FECB-42DD-AB11-5FCCDB11CF96}">
+<ds:datastoreItem xmlns:ds="http://schemas.openxmlformats.org/officeDocument/2006/customXml" ds:itemID="{20CFC275-F655-4E55-910B-ABE8A747F1BA}">
   <ds:schemaRefs>
     <ds:schemaRef ds:uri="http://schemas.openxmlformats.org/officeDocument/2006/bibliography"/>
   </ds:schemaRefs>

</xml_diff>